<commit_message>
bootstrap file added and css updated
</commit_message>
<xml_diff>
--- a/css.docx
+++ b/css.docx
@@ -14,8 +14,13 @@
     </w:p>
     <w:p>
       <w:r>
-        <w:t>For class .</w:t>
-      </w:r>
+        <w:t xml:space="preserve">For </w:t>
+      </w:r>
+      <w:proofErr w:type="gramStart"/>
+      <w:r>
+        <w:t>class .</w:t>
+      </w:r>
+      <w:proofErr w:type="gramEnd"/>
     </w:p>
     <w:p>
       <w:r>
@@ -30,7 +35,15 @@
     <w:p>
       <w:r>
         <w:tab/>
-        <w:t>Background-color : blue ;</w:t>
+        <w:t>Background-</w:t>
+      </w:r>
+      <w:proofErr w:type="gramStart"/>
+      <w:r>
+        <w:t>color :</w:t>
+      </w:r>
+      <w:proofErr w:type="gramEnd"/>
+      <w:r>
+        <w:t xml:space="preserve"> blue ;</w:t>
       </w:r>
     </w:p>
     <w:p>
@@ -46,7 +59,15 @@
     <w:p>
       <w:r>
         <w:tab/>
-        <w:t>Background-color : blue ;</w:t>
+        <w:t>Background-</w:t>
+      </w:r>
+      <w:proofErr w:type="gramStart"/>
+      <w:r>
+        <w:t>color :</w:t>
+      </w:r>
+      <w:proofErr w:type="gramEnd"/>
+      <w:r>
+        <w:t xml:space="preserve"> blue ;</w:t>
       </w:r>
     </w:p>
     <w:p>
@@ -55,14 +76,27 @@
       </w:r>
     </w:p>
     <w:p>
-      <w:r>
-        <w:t>.&lt;the class name&gt;{</w:t>
+      <w:proofErr w:type="gramStart"/>
+      <w:r>
+        <w:t>.&lt;</w:t>
+      </w:r>
+      <w:proofErr w:type="gramEnd"/>
+      <w:r>
+        <w:t>the class name&gt;{</w:t>
       </w:r>
     </w:p>
     <w:p>
       <w:r>
         <w:tab/>
-        <w:t>Background-color : blue ;</w:t>
+        <w:t>Background-</w:t>
+      </w:r>
+      <w:proofErr w:type="gramStart"/>
+      <w:r>
+        <w:t>color :</w:t>
+      </w:r>
+      <w:proofErr w:type="gramEnd"/>
+      <w:r>
+        <w:t xml:space="preserve"> blue ;</w:t>
       </w:r>
     </w:p>
     <w:p>
@@ -77,13 +111,29 @@
     </w:p>
     <w:p>
       <w:r>
-        <w:t>H1, h2 , h3 {</w:t>
+        <w:t xml:space="preserve">H1, </w:t>
+      </w:r>
+      <w:proofErr w:type="gramStart"/>
+      <w:r>
+        <w:t>h2 ,</w:t>
+      </w:r>
+      <w:proofErr w:type="gramEnd"/>
+      <w:r>
+        <w:t xml:space="preserve"> h3 {</w:t>
       </w:r>
     </w:p>
     <w:p>
       <w:r>
         <w:tab/>
-        <w:t>Background-color : blue ;</w:t>
+        <w:t>Background-</w:t>
+      </w:r>
+      <w:proofErr w:type="gramStart"/>
+      <w:r>
+        <w:t>color :</w:t>
+      </w:r>
+      <w:proofErr w:type="gramEnd"/>
+      <w:r>
+        <w:t xml:space="preserve"> blue ;</w:t>
       </w:r>
     </w:p>
     <w:p>
@@ -93,7 +143,15 @@
     </w:p>
     <w:p>
       <w:r>
-        <w:t>That means its applied to all the three</w:t>
+        <w:t xml:space="preserve">That means </w:t>
+      </w:r>
+      <w:proofErr w:type="gramStart"/>
+      <w:r>
+        <w:t>its</w:t>
+      </w:r>
+      <w:proofErr w:type="gramEnd"/>
+      <w:r>
+        <w:t xml:space="preserve"> applied to all the three</w:t>
       </w:r>
     </w:p>
     <w:p>
@@ -104,7 +162,15 @@
     <w:p>
       <w:r>
         <w:tab/>
-        <w:t>Background-color : blue ;</w:t>
+        <w:t>Background-</w:t>
+      </w:r>
+      <w:proofErr w:type="gramStart"/>
+      <w:r>
+        <w:t>color :</w:t>
+      </w:r>
+      <w:proofErr w:type="gramEnd"/>
+      <w:r>
+        <w:t xml:space="preserve"> blue ;</w:t>
       </w:r>
     </w:p>
     <w:p>
@@ -207,12 +273,22 @@
           <w:sz w:val="23"/>
           <w:szCs w:val="23"/>
         </w:rPr>
-        <w:t> (CSS3) constructs. The </w:t>
-      </w:r>
-      <w:r>
-        <w:rPr>
-          <w:rFonts w:ascii="Consolas" w:eastAsia="Times New Roman" w:hAnsi="Consolas" w:cs="Consolas"/>
+        <w:t xml:space="preserve"> (CSS3) constructs. </w:t>
+      </w:r>
+      <w:proofErr w:type="gramStart"/>
+      <w:r>
+        <w:rPr>
+          <w:rFonts w:ascii="Arial" w:eastAsia="Times New Roman" w:hAnsi="Arial" w:cs="Arial"/>
           <w:color w:val="222222"/>
+          <w:sz w:val="23"/>
+          <w:szCs w:val="23"/>
+        </w:rPr>
+        <w:t>The </w:t>
+      </w:r>
+      <w:r>
+        <w:rPr>
+          <w:rFonts w:ascii="Consolas" w:eastAsia="Times New Roman" w:hAnsi="Consolas" w:cs="Consolas"/>
+          <w:color w:val="222222"/>
           <w:sz w:val="20"/>
           <w:szCs w:val="20"/>
           <w:bdr w:val="none" w:sz="0" w:space="0" w:color="auto" w:frame="1"/>
@@ -220,6 +296,7 @@
         </w:rPr>
         <w:t>@</w:t>
       </w:r>
+      <w:proofErr w:type="gramEnd"/>
       <w:r>
         <w:rPr>
           <w:rFonts w:ascii="Arial" w:eastAsia="Times New Roman" w:hAnsi="Arial" w:cs="Arial"/>
@@ -269,7 +346,27 @@
           <w:sz w:val="23"/>
           <w:szCs w:val="23"/>
         </w:rPr>
-        <w:t>. They're special instructions for the browser, not directly related to styling of (X)HTML/XML elements in Web documents using rules and properties, although they do play important roles in controlling how styles are applied.</w:t>
+        <w:t>. They're special instructions for the browser, not directly related to styling of (X</w:t>
+      </w:r>
+      <w:proofErr w:type="gramStart"/>
+      <w:r>
+        <w:rPr>
+          <w:rFonts w:ascii="Arial" w:eastAsia="Times New Roman" w:hAnsi="Arial" w:cs="Arial"/>
+          <w:color w:val="222222"/>
+          <w:sz w:val="23"/>
+          <w:szCs w:val="23"/>
+        </w:rPr>
+        <w:t>)HTML</w:t>
+      </w:r>
+      <w:proofErr w:type="gramEnd"/>
+      <w:r>
+        <w:rPr>
+          <w:rFonts w:ascii="Arial" w:eastAsia="Times New Roman" w:hAnsi="Arial" w:cs="Arial"/>
+          <w:color w:val="222222"/>
+          <w:sz w:val="23"/>
+          <w:szCs w:val="23"/>
+        </w:rPr>
+        <w:t>/XML elements in Web documents using rules and properties, although they do play important roles in controlling how styles are applied.</w:t>
       </w:r>
     </w:p>
     <w:p>
@@ -390,6 +487,8 @@
         </w:rPr>
         <w:t xml:space="preserve"> </w:t>
       </w:r>
+      <w:proofErr w:type="spellStart"/>
+      <w:proofErr w:type="gramStart"/>
       <w:r>
         <w:rPr>
           <w:rFonts w:ascii="Consolas" w:eastAsia="Times New Roman" w:hAnsi="Consolas" w:cs="Consolas"/>
@@ -401,6 +500,7 @@
         </w:rPr>
         <w:t>url</w:t>
       </w:r>
+      <w:proofErr w:type="spellEnd"/>
       <w:r>
         <w:rPr>
           <w:rFonts w:ascii="Consolas" w:eastAsia="Times New Roman" w:hAnsi="Consolas" w:cs="Consolas"/>
@@ -412,6 +512,7 @@
         </w:rPr>
         <w:t>(</w:t>
       </w:r>
+      <w:proofErr w:type="gramEnd"/>
       <w:r>
         <w:rPr>
           <w:rFonts w:ascii="Consolas" w:eastAsia="Times New Roman" w:hAnsi="Consolas" w:cs="Consolas"/>
@@ -507,7 +608,31 @@
           <w:bdr w:val="none" w:sz="0" w:space="0" w:color="auto" w:frame="1"/>
           <w:shd w:val="clear" w:color="auto" w:fill="EEEEEE"/>
         </w:rPr>
-        <w:t>/* Apply this style only for printing */</w:t>
+        <w:t xml:space="preserve">/* </w:t>
+      </w:r>
+      <w:proofErr w:type="gramStart"/>
+      <w:r>
+        <w:rPr>
+          <w:rFonts w:ascii="Consolas" w:eastAsia="Times New Roman" w:hAnsi="Consolas" w:cs="Consolas"/>
+          <w:color w:val="808080"/>
+          <w:sz w:val="20"/>
+          <w:szCs w:val="20"/>
+          <w:bdr w:val="none" w:sz="0" w:space="0" w:color="auto" w:frame="1"/>
+          <w:shd w:val="clear" w:color="auto" w:fill="EEEEEE"/>
+        </w:rPr>
+        <w:t>Apply</w:t>
+      </w:r>
+      <w:proofErr w:type="gramEnd"/>
+      <w:r>
+        <w:rPr>
+          <w:rFonts w:ascii="Consolas" w:eastAsia="Times New Roman" w:hAnsi="Consolas" w:cs="Consolas"/>
+          <w:color w:val="808080"/>
+          <w:sz w:val="20"/>
+          <w:szCs w:val="20"/>
+          <w:bdr w:val="none" w:sz="0" w:space="0" w:color="auto" w:frame="1"/>
+          <w:shd w:val="clear" w:color="auto" w:fill="EEEEEE"/>
+        </w:rPr>
+        <w:t xml:space="preserve"> this style only for printing */</w:t>
       </w:r>
     </w:p>
     <w:p>
@@ -604,7 +729,31 @@
           <w:bdr w:val="none" w:sz="0" w:space="0" w:color="auto" w:frame="1"/>
           <w:shd w:val="clear" w:color="auto" w:fill="EEEEEE"/>
         </w:rPr>
-        <w:t xml:space="preserve">    body {</w:t>
+        <w:t xml:space="preserve">    </w:t>
+      </w:r>
+      <w:proofErr w:type="gramStart"/>
+      <w:r>
+        <w:rPr>
+          <w:rFonts w:ascii="Consolas" w:eastAsia="Times New Roman" w:hAnsi="Consolas" w:cs="Consolas"/>
+          <w:color w:val="000000"/>
+          <w:sz w:val="20"/>
+          <w:szCs w:val="20"/>
+          <w:bdr w:val="none" w:sz="0" w:space="0" w:color="auto" w:frame="1"/>
+          <w:shd w:val="clear" w:color="auto" w:fill="EEEEEE"/>
+        </w:rPr>
+        <w:t>body</w:t>
+      </w:r>
+      <w:proofErr w:type="gramEnd"/>
+      <w:r>
+        <w:rPr>
+          <w:rFonts w:ascii="Consolas" w:eastAsia="Times New Roman" w:hAnsi="Consolas" w:cs="Consolas"/>
+          <w:color w:val="000000"/>
+          <w:sz w:val="20"/>
+          <w:szCs w:val="20"/>
+          <w:bdr w:val="none" w:sz="0" w:space="0" w:color="auto" w:frame="1"/>
+          <w:shd w:val="clear" w:color="auto" w:fill="EEEEEE"/>
+        </w:rPr>
+        <w:t xml:space="preserve"> {</w:t>
       </w:r>
     </w:p>
     <w:p>
@@ -649,6 +798,7 @@
         </w:rPr>
         <w:t xml:space="preserve">        </w:t>
       </w:r>
+      <w:proofErr w:type="gramStart"/>
       <w:r>
         <w:rPr>
           <w:rFonts w:ascii="Consolas" w:eastAsia="Times New Roman" w:hAnsi="Consolas" w:cs="Consolas"/>
@@ -660,6 +810,7 @@
         </w:rPr>
         <w:t>color</w:t>
       </w:r>
+      <w:proofErr w:type="gramEnd"/>
       <w:r>
         <w:rPr>
           <w:rFonts w:ascii="Consolas" w:eastAsia="Times New Roman" w:hAnsi="Consolas" w:cs="Consolas"/>
@@ -736,6 +887,7 @@
         </w:rPr>
         <w:t xml:space="preserve">        </w:t>
       </w:r>
+      <w:proofErr w:type="gramStart"/>
       <w:r>
         <w:rPr>
           <w:rFonts w:ascii="Consolas" w:eastAsia="Times New Roman" w:hAnsi="Consolas" w:cs="Consolas"/>
@@ -747,6 +899,7 @@
         </w:rPr>
         <w:t>background</w:t>
       </w:r>
+      <w:proofErr w:type="gramEnd"/>
       <w:r>
         <w:rPr>
           <w:rFonts w:ascii="Consolas" w:eastAsia="Times New Roman" w:hAnsi="Consolas" w:cs="Consolas"/>
@@ -767,8 +920,21 @@
           <w:bdr w:val="none" w:sz="0" w:space="0" w:color="auto" w:frame="1"/>
           <w:shd w:val="clear" w:color="auto" w:fill="EEEEEE"/>
         </w:rPr>
-        <w:t>#fff</w:t>
-      </w:r>
+        <w:t>#</w:t>
+      </w:r>
+      <w:proofErr w:type="spellStart"/>
+      <w:r>
+        <w:rPr>
+          <w:rFonts w:ascii="Consolas" w:eastAsia="Times New Roman" w:hAnsi="Consolas" w:cs="Consolas"/>
+          <w:color w:val="800000"/>
+          <w:sz w:val="20"/>
+          <w:szCs w:val="20"/>
+          <w:bdr w:val="none" w:sz="0" w:space="0" w:color="auto" w:frame="1"/>
+          <w:shd w:val="clear" w:color="auto" w:fill="EEEEEE"/>
+        </w:rPr>
+        <w:t>fff</w:t>
+      </w:r>
+      <w:proofErr w:type="spellEnd"/>
       <w:r>
         <w:rPr>
           <w:rFonts w:ascii="Consolas" w:eastAsia="Times New Roman" w:hAnsi="Consolas" w:cs="Consolas"/>
@@ -939,7 +1105,31 @@
           <w:bdr w:val="none" w:sz="0" w:space="0" w:color="auto" w:frame="1"/>
           <w:shd w:val="clear" w:color="auto" w:fill="EEEEEE"/>
         </w:rPr>
-        <w:t>/* Embed a custom web font */</w:t>
+        <w:t xml:space="preserve">/* </w:t>
+      </w:r>
+      <w:proofErr w:type="gramStart"/>
+      <w:r>
+        <w:rPr>
+          <w:rFonts w:ascii="Consolas" w:eastAsia="Times New Roman" w:hAnsi="Consolas" w:cs="Consolas"/>
+          <w:color w:val="808080"/>
+          <w:sz w:val="20"/>
+          <w:szCs w:val="20"/>
+          <w:bdr w:val="none" w:sz="0" w:space="0" w:color="auto" w:frame="1"/>
+          <w:shd w:val="clear" w:color="auto" w:fill="EEEEEE"/>
+        </w:rPr>
+        <w:t>Embed</w:t>
+      </w:r>
+      <w:proofErr w:type="gramEnd"/>
+      <w:r>
+        <w:rPr>
+          <w:rFonts w:ascii="Consolas" w:eastAsia="Times New Roman" w:hAnsi="Consolas" w:cs="Consolas"/>
+          <w:color w:val="808080"/>
+          <w:sz w:val="20"/>
+          <w:szCs w:val="20"/>
+          <w:bdr w:val="none" w:sz="0" w:space="0" w:color="auto" w:frame="1"/>
+          <w:shd w:val="clear" w:color="auto" w:fill="EEEEEE"/>
+        </w:rPr>
+        <w:t xml:space="preserve"> a custom web font */</w:t>
       </w:r>
     </w:p>
     <w:p>
@@ -1027,6 +1217,7 @@
         </w:rPr>
         <w:t xml:space="preserve">    </w:t>
       </w:r>
+      <w:proofErr w:type="gramStart"/>
       <w:r>
         <w:rPr>
           <w:rFonts w:ascii="Consolas" w:eastAsia="Times New Roman" w:hAnsi="Consolas" w:cs="Consolas"/>
@@ -1038,6 +1229,7 @@
         </w:rPr>
         <w:t>font-family</w:t>
       </w:r>
+      <w:proofErr w:type="gramEnd"/>
       <w:r>
         <w:rPr>
           <w:rFonts w:ascii="Consolas" w:eastAsia="Times New Roman" w:hAnsi="Consolas" w:cs="Consolas"/>
@@ -1058,7 +1250,31 @@
           <w:bdr w:val="none" w:sz="0" w:space="0" w:color="auto" w:frame="1"/>
           <w:shd w:val="clear" w:color="auto" w:fill="EEEEEE"/>
         </w:rPr>
-        <w:t>'DejaVu Sans'</w:t>
+        <w:t>'</w:t>
+      </w:r>
+      <w:proofErr w:type="spellStart"/>
+      <w:r>
+        <w:rPr>
+          <w:rFonts w:ascii="Consolas" w:eastAsia="Times New Roman" w:hAnsi="Consolas" w:cs="Consolas"/>
+          <w:color w:val="800000"/>
+          <w:sz w:val="20"/>
+          <w:szCs w:val="20"/>
+          <w:bdr w:val="none" w:sz="0" w:space="0" w:color="auto" w:frame="1"/>
+          <w:shd w:val="clear" w:color="auto" w:fill="EEEEEE"/>
+        </w:rPr>
+        <w:t>DejaVu</w:t>
+      </w:r>
+      <w:proofErr w:type="spellEnd"/>
+      <w:r>
+        <w:rPr>
+          <w:rFonts w:ascii="Consolas" w:eastAsia="Times New Roman" w:hAnsi="Consolas" w:cs="Consolas"/>
+          <w:color w:val="800000"/>
+          <w:sz w:val="20"/>
+          <w:szCs w:val="20"/>
+          <w:bdr w:val="none" w:sz="0" w:space="0" w:color="auto" w:frame="1"/>
+          <w:shd w:val="clear" w:color="auto" w:fill="EEEEEE"/>
+        </w:rPr>
+        <w:t xml:space="preserve"> Sans'</w:t>
       </w:r>
       <w:r>
         <w:rPr>
@@ -1114,6 +1330,8 @@
         </w:rPr>
         <w:t xml:space="preserve">    </w:t>
       </w:r>
+      <w:proofErr w:type="spellStart"/>
+      <w:proofErr w:type="gramStart"/>
       <w:r>
         <w:rPr>
           <w:rFonts w:ascii="Consolas" w:eastAsia="Times New Roman" w:hAnsi="Consolas" w:cs="Consolas"/>
@@ -1125,6 +1343,8 @@
         </w:rPr>
         <w:t>src</w:t>
       </w:r>
+      <w:proofErr w:type="spellEnd"/>
+      <w:proofErr w:type="gramEnd"/>
       <w:r>
         <w:rPr>
           <w:rFonts w:ascii="Consolas" w:eastAsia="Times New Roman" w:hAnsi="Consolas" w:cs="Consolas"/>
@@ -1145,7 +1365,31 @@
           <w:bdr w:val="none" w:sz="0" w:space="0" w:color="auto" w:frame="1"/>
           <w:shd w:val="clear" w:color="auto" w:fill="EEEEEE"/>
         </w:rPr>
-        <w:t>'DejaVu Sans Regular'</w:t>
+        <w:t>'</w:t>
+      </w:r>
+      <w:proofErr w:type="spellStart"/>
+      <w:r>
+        <w:rPr>
+          <w:rFonts w:ascii="Consolas" w:eastAsia="Times New Roman" w:hAnsi="Consolas" w:cs="Consolas"/>
+          <w:color w:val="800000"/>
+          <w:sz w:val="20"/>
+          <w:szCs w:val="20"/>
+          <w:bdr w:val="none" w:sz="0" w:space="0" w:color="auto" w:frame="1"/>
+          <w:shd w:val="clear" w:color="auto" w:fill="EEEEEE"/>
+        </w:rPr>
+        <w:t>DejaVu</w:t>
+      </w:r>
+      <w:proofErr w:type="spellEnd"/>
+      <w:r>
+        <w:rPr>
+          <w:rFonts w:ascii="Consolas" w:eastAsia="Times New Roman" w:hAnsi="Consolas" w:cs="Consolas"/>
+          <w:color w:val="800000"/>
+          <w:sz w:val="20"/>
+          <w:szCs w:val="20"/>
+          <w:bdr w:val="none" w:sz="0" w:space="0" w:color="auto" w:frame="1"/>
+          <w:shd w:val="clear" w:color="auto" w:fill="EEEEEE"/>
+        </w:rPr>
+        <w:t xml:space="preserve"> Sans Regular'</w:t>
       </w:r>
       <w:r>
         <w:rPr>
@@ -1158,6 +1402,7 @@
         </w:rPr>
         <w:t xml:space="preserve">), </w:t>
       </w:r>
+      <w:proofErr w:type="spellStart"/>
       <w:r>
         <w:rPr>
           <w:rFonts w:ascii="Consolas" w:eastAsia="Times New Roman" w:hAnsi="Consolas" w:cs="Consolas"/>
@@ -1169,6 +1414,7 @@
         </w:rPr>
         <w:t>url</w:t>
       </w:r>
+      <w:proofErr w:type="spellEnd"/>
       <w:r>
         <w:rPr>
           <w:rFonts w:ascii="Consolas" w:eastAsia="Times New Roman" w:hAnsi="Consolas" w:cs="Consolas"/>
@@ -1392,7 +1638,20 @@
     </w:p>
     <w:p>
       <w:r>
-        <w:t>P[name]{color:blue;}// that paragraph where attribute name is used</w:t>
+        <w:t>P[name</w:t>
+      </w:r>
+      <w:proofErr w:type="gramStart"/>
+      <w:r>
+        <w:t>]{</w:t>
+      </w:r>
+      <w:proofErr w:type="spellStart"/>
+      <w:proofErr w:type="gramEnd"/>
+      <w:r>
+        <w:t>color:blue</w:t>
+      </w:r>
+      <w:proofErr w:type="spellEnd"/>
+      <w:r>
+        <w:t>;}// that paragraph where attribute name is used</w:t>
       </w:r>
     </w:p>
     <w:p>
@@ -1401,31 +1660,134 @@
       </w:r>
     </w:p>
     <w:p>
-      <w:r>
-        <w:t>P[name=”FirstName”]{color:red;}</w:t>
-      </w:r>
-      <w:r>
-        <w:t>// here every paragraph which has attribute name as FIrstName would get this css</w:t>
-      </w:r>
-    </w:p>
-    <w:p>
-      <w:r>
-        <w:t>In that also more specific can be done…using ‘^’ , ‘$’ or ‘*’ operator… ^for the matching string in starting of the actual one… $ for the ending and * for anywhere in the string in the actual one, example:-</w:t>
-      </w:r>
-    </w:p>
-    <w:p>
-      <w:r>
-        <w:t>P[name^=”Firstname”]{color:blue;} // ehre every paragraph whose attribute name starts with FirstName… e.x. :-</w:t>
-      </w:r>
-    </w:p>
-    <w:p>
-      <w:r>
-        <w:t>&lt;p name=”FirstNameTest”&gt;&lt;/p&gt; // this will be selected…likewise</w:t>
-      </w:r>
-    </w:p>
-    <w:p>
-      <w:r>
-        <w:t>We can do css of same class, i.e. pseudo class concept it is…:-</w:t>
+      <w:proofErr w:type="gramStart"/>
+      <w:r>
+        <w:t>P[</w:t>
+      </w:r>
+      <w:proofErr w:type="gramEnd"/>
+      <w:r>
+        <w:t>name=”</w:t>
+      </w:r>
+      <w:proofErr w:type="spellStart"/>
+      <w:r>
+        <w:t>FirstName</w:t>
+      </w:r>
+      <w:proofErr w:type="spellEnd"/>
+      <w:r>
+        <w:t>”]{</w:t>
+      </w:r>
+      <w:proofErr w:type="spellStart"/>
+      <w:r>
+        <w:t>color:red</w:t>
+      </w:r>
+      <w:proofErr w:type="spellEnd"/>
+      <w:r>
+        <w:t>;}</w:t>
+      </w:r>
+      <w:r>
+        <w:t xml:space="preserve">// here every paragraph which has attribute name as </w:t>
+      </w:r>
+      <w:proofErr w:type="spellStart"/>
+      <w:r>
+        <w:t>FIrstName</w:t>
+      </w:r>
+      <w:proofErr w:type="spellEnd"/>
+      <w:r>
+        <w:t xml:space="preserve"> would get this </w:t>
+      </w:r>
+      <w:proofErr w:type="spellStart"/>
+      <w:r>
+        <w:t>css</w:t>
+      </w:r>
+      <w:proofErr w:type="spellEnd"/>
+    </w:p>
+    <w:p>
+      <w:r>
+        <w:t>In that also more specific can be done…using ‘^</w:t>
+      </w:r>
+      <w:proofErr w:type="gramStart"/>
+      <w:r>
+        <w:t>’ ,</w:t>
+      </w:r>
+      <w:proofErr w:type="gramEnd"/>
+      <w:r>
+        <w:t xml:space="preserve"> ‘$’ or ‘*’ operator… ^for the matching string in starting of the actual one… $ for the ending and * for anywhere in the string in the actual one, example:-</w:t>
+      </w:r>
+    </w:p>
+    <w:p>
+      <w:proofErr w:type="gramStart"/>
+      <w:r>
+        <w:t>P[</w:t>
+      </w:r>
+      <w:proofErr w:type="gramEnd"/>
+      <w:r>
+        <w:t>name^=”</w:t>
+      </w:r>
+      <w:proofErr w:type="spellStart"/>
+      <w:r>
+        <w:t>Firstname</w:t>
+      </w:r>
+      <w:proofErr w:type="spellEnd"/>
+      <w:r>
+        <w:t>”]{</w:t>
+      </w:r>
+      <w:proofErr w:type="spellStart"/>
+      <w:r>
+        <w:t>color:blue</w:t>
+      </w:r>
+      <w:proofErr w:type="spellEnd"/>
+      <w:r>
+        <w:t xml:space="preserve">;} // </w:t>
+      </w:r>
+      <w:proofErr w:type="spellStart"/>
+      <w:r>
+        <w:t>ehre</w:t>
+      </w:r>
+      <w:proofErr w:type="spellEnd"/>
+      <w:r>
+        <w:t xml:space="preserve"> every paragraph whose attribute name starts with </w:t>
+      </w:r>
+      <w:proofErr w:type="spellStart"/>
+      <w:r>
+        <w:t>FirstName</w:t>
+      </w:r>
+      <w:proofErr w:type="spellEnd"/>
+      <w:r>
+        <w:t xml:space="preserve">… </w:t>
+      </w:r>
+      <w:proofErr w:type="spellStart"/>
+      <w:r>
+        <w:t>e.x</w:t>
+      </w:r>
+      <w:proofErr w:type="spellEnd"/>
+      <w:r>
+        <w:t>. :-</w:t>
+      </w:r>
+    </w:p>
+    <w:p>
+      <w:r>
+        <w:t>&lt;p name=”</w:t>
+      </w:r>
+      <w:proofErr w:type="spellStart"/>
+      <w:r>
+        <w:t>FirstNameTest</w:t>
+      </w:r>
+      <w:proofErr w:type="spellEnd"/>
+      <w:r>
+        <w:t>”&gt;&lt;/p&gt; // this will be selected…likewise</w:t>
+      </w:r>
+    </w:p>
+    <w:p>
+      <w:r>
+        <w:t xml:space="preserve">We can do </w:t>
+      </w:r>
+      <w:proofErr w:type="spellStart"/>
+      <w:r>
+        <w:t>css</w:t>
+      </w:r>
+      <w:proofErr w:type="spellEnd"/>
+      <w:r>
+        <w:t xml:space="preserve"> of same class, i.e. pseudo class concept it is…:-</w:t>
       </w:r>
     </w:p>
     <w:p>
@@ -1433,12 +1795,28 @@
         <w:t xml:space="preserve">Something like this can be used to </w:t>
       </w:r>
       <w:r>
-        <w:t>have any particular style according to n, e.x.:-</w:t>
-      </w:r>
-    </w:p>
-    <w:p>
-      <w:r>
-        <w:t>P:nth-child(3){color:blue;}// so here 3</w:t>
+        <w:t xml:space="preserve">have any particular style according to n, </w:t>
+      </w:r>
+      <w:proofErr w:type="spellStart"/>
+      <w:r>
+        <w:t>e.x</w:t>
+      </w:r>
+      <w:proofErr w:type="spellEnd"/>
+      <w:r>
+        <w:t>.:-</w:t>
+      </w:r>
+    </w:p>
+    <w:p>
+      <w:r>
+        <w:t>P</w:t>
+      </w:r>
+      <w:proofErr w:type="gramStart"/>
+      <w:r>
+        <w:t>:nth</w:t>
+      </w:r>
+      <w:proofErr w:type="gramEnd"/>
+      <w:r>
+        <w:t>-child(3){color:blue;}// so here 3</w:t>
       </w:r>
       <w:r>
         <w:rPr>
@@ -1452,24 +1830,53 @@
     </w:p>
     <w:p>
       <w:r>
-        <w:t>P:nth-child(odd)(color:blue;) // every odd element would be applied this style</w:t>
-      </w:r>
-    </w:p>
-    <w:p>
-      <w:r>
-        <w:t xml:space="preserve">P:nth-child(3n+1){color:blue;} // every element acc. To this formula would be styled </w:t>
+        <w:t>P</w:t>
+      </w:r>
+      <w:proofErr w:type="gramStart"/>
+      <w:r>
+        <w:t>:nth</w:t>
+      </w:r>
+      <w:proofErr w:type="gramEnd"/>
+      <w:r>
+        <w:t>-child(odd)(color:blue;) // every odd element would be applied this style</w:t>
+      </w:r>
+    </w:p>
+    <w:p>
+      <w:r>
+        <w:t>P</w:t>
+      </w:r>
+      <w:proofErr w:type="gramStart"/>
+      <w:r>
+        <w:t>:nth</w:t>
+      </w:r>
+      <w:proofErr w:type="gramEnd"/>
+      <w:r>
+        <w:t xml:space="preserve">-child(3n+1){color:blue;} // every element acc. To this formula would be styled </w:t>
       </w:r>
     </w:p>
     <w:p/>
     <w:p>
       <w:r>
         <w:lastRenderedPageBreak/>
-        <w:t>Similarly any formula can be applied…also the thing is to be written like this only… as In</w:t>
-      </w:r>
-    </w:p>
-    <w:p>
-      <w:r>
-        <w:t>&lt;element name&gt;:nth-child(&lt;condition&gt;)(&lt;style&gt;)</w:t>
+        <w:t xml:space="preserve">Similarly any formula can be applied…also the thing is to be written like this only… as </w:t>
+      </w:r>
+      <w:proofErr w:type="gramStart"/>
+      <w:r>
+        <w:t>In</w:t>
+      </w:r>
+      <w:proofErr w:type="gramEnd"/>
+    </w:p>
+    <w:p>
+      <w:r>
+        <w:t>&lt;</w:t>
+      </w:r>
+      <w:proofErr w:type="gramStart"/>
+      <w:r>
+        <w:t>element</w:t>
+      </w:r>
+      <w:proofErr w:type="gramEnd"/>
+      <w:r>
+        <w:t xml:space="preserve"> name&gt;:nth-child(&lt;condition&gt;)(&lt;style&gt;)</w:t>
       </w:r>
     </w:p>
     <w:p>
@@ -1479,58 +1886,799 @@
     </w:p>
     <w:p>
       <w:r>
-        <w:t>&lt;element tag may be applied&gt;:not(&lt;class name like .bukky&gt;){color:blue;}</w:t>
-      </w:r>
-    </w:p>
-    <w:p>
-      <w:r>
-        <w:t>Okay for specifying that the element Is preceded by the same element we can do is:-</w:t>
-      </w:r>
-    </w:p>
-    <w:p>
-      <w:r>
-        <w:t>p.bukky + p{color:blue;}// this applies on all the p of class bukky which are immediately after a p</w:t>
-      </w:r>
-    </w:p>
-    <w:p>
-      <w:r>
-        <w:t>p.bukky ~ p{color:blue;} // this applies on all the p of class bukky which are after a p, but not necessarily immediately after it</w:t>
+        <w:t>&lt;</w:t>
+      </w:r>
+      <w:proofErr w:type="gramStart"/>
+      <w:r>
+        <w:t>element</w:t>
+      </w:r>
+      <w:proofErr w:type="gramEnd"/>
+      <w:r>
+        <w:t xml:space="preserve"> tag may be applied&gt;:not(&lt;class name like .</w:t>
+      </w:r>
+      <w:proofErr w:type="spellStart"/>
+      <w:r>
+        <w:t>bukky</w:t>
+      </w:r>
+      <w:proofErr w:type="spellEnd"/>
+      <w:r>
+        <w:t>&gt;){</w:t>
+      </w:r>
+      <w:proofErr w:type="spellStart"/>
+      <w:r>
+        <w:t>color:blue</w:t>
+      </w:r>
+      <w:proofErr w:type="spellEnd"/>
+      <w:r>
+        <w:t>;}</w:t>
+      </w:r>
+    </w:p>
+    <w:p>
+      <w:r>
+        <w:t xml:space="preserve">Okay for specifying that the element </w:t>
+      </w:r>
+      <w:proofErr w:type="gramStart"/>
+      <w:r>
+        <w:t>Is</w:t>
+      </w:r>
+      <w:proofErr w:type="gramEnd"/>
+      <w:r>
+        <w:t xml:space="preserve"> preceded by the same element we can do is:-</w:t>
+      </w:r>
+    </w:p>
+    <w:p>
+      <w:proofErr w:type="spellStart"/>
+      <w:r>
+        <w:t>p.bukky</w:t>
+      </w:r>
+      <w:proofErr w:type="spellEnd"/>
+      <w:r>
+        <w:t xml:space="preserve"> + </w:t>
+      </w:r>
+      <w:proofErr w:type="gramStart"/>
+      <w:r>
+        <w:t>p{</w:t>
+      </w:r>
+      <w:proofErr w:type="spellStart"/>
+      <w:proofErr w:type="gramEnd"/>
+      <w:r>
+        <w:t>color:blue</w:t>
+      </w:r>
+      <w:proofErr w:type="spellEnd"/>
+      <w:r>
+        <w:t xml:space="preserve">;}// this applies on all the p of class </w:t>
+      </w:r>
+      <w:proofErr w:type="spellStart"/>
+      <w:r>
+        <w:t>bukky</w:t>
+      </w:r>
+      <w:proofErr w:type="spellEnd"/>
+      <w:r>
+        <w:t xml:space="preserve"> which are immediately after a p</w:t>
+      </w:r>
+    </w:p>
+    <w:p>
+      <w:proofErr w:type="spellStart"/>
+      <w:r>
+        <w:t>p.bukky</w:t>
+      </w:r>
+      <w:proofErr w:type="spellEnd"/>
+      <w:r>
+        <w:t xml:space="preserve"> ~ </w:t>
+      </w:r>
+      <w:proofErr w:type="gramStart"/>
+      <w:r>
+        <w:t>p{</w:t>
+      </w:r>
+      <w:proofErr w:type="spellStart"/>
+      <w:proofErr w:type="gramEnd"/>
+      <w:r>
+        <w:t>color:blue</w:t>
+      </w:r>
+      <w:proofErr w:type="spellEnd"/>
+      <w:r>
+        <w:t xml:space="preserve">;} // this applies on all the p of class </w:t>
+      </w:r>
+      <w:proofErr w:type="spellStart"/>
+      <w:r>
+        <w:t>bukky</w:t>
+      </w:r>
+      <w:proofErr w:type="spellEnd"/>
+      <w:r>
+        <w:t xml:space="preserve"> which are after a p, but not necessarily immediately after it</w:t>
       </w:r>
     </w:p>
     <w:p/>
     <w:p>
-      <w:r>
-        <w:t>parent child relationship , as :-</w:t>
-      </w:r>
-    </w:p>
-    <w:p>
-      <w:r>
-        <w:t>div &gt; p {clor : blue;}// applie to those p who are child of div…*note* : this does not get applied to p which is child of some section or some other tag , and which is child of div… since then it wont be parent child relationship… it would be grandparent child relationship</w:t>
-      </w:r>
-    </w:p>
-    <w:p>
-      <w:r>
-        <w:t xml:space="preserve">div p {color: red;} // this will be applied to any p which is anywhere inside a div… not neccesarrily immediate </w:t>
-      </w:r>
-    </w:p>
-    <w:p>
-      <w:r>
-        <w:t>in the main wrapper class always mention width…1000px is the best option…</w:t>
-      </w:r>
-    </w:p>
-    <w:p>
-      <w:r>
-        <w:t>use float like float : left and also give width likewise..</w:t>
-      </w:r>
-    </w:p>
-    <w:p>
-      <w:r>
-        <w:t>clear : both; // for clearing all the float used above the tag…and i.e. back to normal</w:t>
-      </w:r>
-    </w:p>
-    <w:p>
+      <w:proofErr w:type="gramStart"/>
+      <w:r>
+        <w:t>parent</w:t>
+      </w:r>
+      <w:proofErr w:type="gramEnd"/>
+      <w:r>
+        <w:t xml:space="preserve"> child relationship , as :-</w:t>
+      </w:r>
+    </w:p>
+    <w:p>
+      <w:r>
+        <w:t>div &gt; p {</w:t>
+      </w:r>
+      <w:proofErr w:type="spellStart"/>
+      <w:r>
+        <w:t>clor</w:t>
+      </w:r>
+      <w:proofErr w:type="spellEnd"/>
+      <w:r>
+        <w:t xml:space="preserve"> : blue;}// </w:t>
+      </w:r>
+      <w:proofErr w:type="spellStart"/>
+      <w:r>
+        <w:t>applie</w:t>
+      </w:r>
+      <w:proofErr w:type="spellEnd"/>
+      <w:r>
+        <w:t xml:space="preserve"> to those p who are child of div…*note* : this does not get applied to p which is child of some section or some other tag , and which is child of div… since then it </w:t>
+      </w:r>
+      <w:proofErr w:type="spellStart"/>
+      <w:r>
+        <w:t>wont</w:t>
+      </w:r>
+      <w:proofErr w:type="spellEnd"/>
+      <w:r>
+        <w:t xml:space="preserve"> be parent child relationship… it would be grandparent child relationship</w:t>
+      </w:r>
+    </w:p>
+    <w:p>
+      <w:proofErr w:type="gramStart"/>
+      <w:r>
+        <w:t>div</w:t>
+      </w:r>
+      <w:proofErr w:type="gramEnd"/>
+      <w:r>
+        <w:t xml:space="preserve"> p {color: red;} // this will be applied to any p which is anywhere inside a div… not </w:t>
+      </w:r>
+      <w:proofErr w:type="spellStart"/>
+      <w:r>
+        <w:t>neccesarrily</w:t>
+      </w:r>
+      <w:proofErr w:type="spellEnd"/>
+      <w:r>
+        <w:t xml:space="preserve"> immediate </w:t>
+      </w:r>
+    </w:p>
+    <w:p>
+      <w:proofErr w:type="gramStart"/>
+      <w:r>
+        <w:t>in</w:t>
+      </w:r>
+      <w:proofErr w:type="gramEnd"/>
+      <w:r>
+        <w:t xml:space="preserve"> the main wrapper class always mention width…1000px is the best option…</w:t>
+      </w:r>
+    </w:p>
+    <w:p>
+      <w:proofErr w:type="gramStart"/>
+      <w:r>
+        <w:t>use</w:t>
+      </w:r>
+      <w:proofErr w:type="gramEnd"/>
+      <w:r>
+        <w:t xml:space="preserve"> float like float : left and also give width likewise..</w:t>
+      </w:r>
+    </w:p>
+    <w:p>
+      <w:proofErr w:type="gramStart"/>
+      <w:r>
+        <w:t>clear :</w:t>
+      </w:r>
+      <w:proofErr w:type="gramEnd"/>
+      <w:r>
+        <w:t xml:space="preserve"> both; // for clearing all the float used above the tag…and i.e. back to normal</w:t>
+      </w:r>
+    </w:p>
+    <w:p>
+      <w:pPr>
+        <w:pBdr>
+          <w:bottom w:val="single" w:sz="6" w:space="1" w:color="auto"/>
+        </w:pBdr>
+      </w:pPr>
       <w:r>
         <w:t>*{..} // for overall website things such as margin padding</w:t>
+      </w:r>
+    </w:p>
+    <w:p>
+      <w:pPr>
+        <w:shd w:val="clear" w:color="auto" w:fill="FFFFFF"/>
+        <w:spacing w:after="0" w:line="240" w:lineRule="auto"/>
+        <w:rPr>
+          <w:rFonts w:ascii="Arial" w:eastAsia="Times New Roman" w:hAnsi="Arial" w:cs="Arial"/>
+          <w:color w:val="242729"/>
+          <w:sz w:val="23"/>
+          <w:szCs w:val="23"/>
+        </w:rPr>
+      </w:pPr>
+      <w:r>
+        <w:rPr>
+          <w:rFonts w:ascii="Arial" w:eastAsia="Times New Roman" w:hAnsi="Arial" w:cs="Arial"/>
+          <w:color w:val="242729"/>
+          <w:sz w:val="23"/>
+          <w:szCs w:val="23"/>
+        </w:rPr>
+        <w:t xml:space="preserve">You should be able to utilize the asterisk </w:t>
+      </w:r>
+      <w:proofErr w:type="gramStart"/>
+      <w:r>
+        <w:rPr>
+          <w:rFonts w:ascii="Arial" w:eastAsia="Times New Roman" w:hAnsi="Arial" w:cs="Arial"/>
+          <w:color w:val="242729"/>
+          <w:sz w:val="23"/>
+          <w:szCs w:val="23"/>
+        </w:rPr>
+        <w:t>and </w:t>
+      </w:r>
+      <w:r>
+        <w:rPr>
+          <w:rFonts w:ascii="Consolas" w:eastAsia="Times New Roman" w:hAnsi="Consolas" w:cs="Courier New"/>
+          <w:color w:val="242729"/>
+          <w:sz w:val="20"/>
+          <w:szCs w:val="20"/>
+          <w:bdr w:val="none" w:sz="0" w:space="0" w:color="auto" w:frame="1"/>
+          <w:shd w:val="clear" w:color="auto" w:fill="EFF0F1"/>
+        </w:rPr>
+        <w:t>!</w:t>
+      </w:r>
+      <w:proofErr w:type="gramEnd"/>
+      <w:r>
+        <w:rPr>
+          <w:rFonts w:ascii="Consolas" w:eastAsia="Times New Roman" w:hAnsi="Consolas" w:cs="Courier New"/>
+          <w:color w:val="242729"/>
+          <w:sz w:val="20"/>
+          <w:szCs w:val="20"/>
+          <w:bdr w:val="none" w:sz="0" w:space="0" w:color="auto" w:frame="1"/>
+          <w:shd w:val="clear" w:color="auto" w:fill="EFF0F1"/>
+        </w:rPr>
+        <w:t>important</w:t>
+      </w:r>
+      <w:r>
+        <w:rPr>
+          <w:rFonts w:ascii="Arial" w:eastAsia="Times New Roman" w:hAnsi="Arial" w:cs="Arial"/>
+          <w:color w:val="242729"/>
+          <w:sz w:val="23"/>
+          <w:szCs w:val="23"/>
+        </w:rPr>
+        <w:t> elements within CSS.</w:t>
+      </w:r>
+    </w:p>
+    <w:p>
+      <w:pPr>
+        <w:shd w:val="clear" w:color="auto" w:fill="EFF0F1"/>
+        <w:tabs>
+          <w:tab w:val="left" w:pos="916"/>
+          <w:tab w:val="left" w:pos="1832"/>
+          <w:tab w:val="left" w:pos="2748"/>
+          <w:tab w:val="left" w:pos="3664"/>
+          <w:tab w:val="left" w:pos="4580"/>
+          <w:tab w:val="left" w:pos="5496"/>
+          <w:tab w:val="left" w:pos="6412"/>
+          <w:tab w:val="left" w:pos="7328"/>
+          <w:tab w:val="left" w:pos="8244"/>
+          <w:tab w:val="left" w:pos="9160"/>
+          <w:tab w:val="left" w:pos="10076"/>
+          <w:tab w:val="left" w:pos="10992"/>
+          <w:tab w:val="left" w:pos="11908"/>
+          <w:tab w:val="left" w:pos="12824"/>
+          <w:tab w:val="left" w:pos="13740"/>
+          <w:tab w:val="left" w:pos="14656"/>
+        </w:tabs>
+        <w:spacing w:after="0" w:line="240" w:lineRule="auto"/>
+        <w:rPr>
+          <w:rFonts w:ascii="Consolas" w:eastAsia="Times New Roman" w:hAnsi="Consolas" w:cs="Courier New"/>
+          <w:color w:val="303336"/>
+          <w:sz w:val="20"/>
+          <w:szCs w:val="20"/>
+          <w:bdr w:val="none" w:sz="0" w:space="0" w:color="auto" w:frame="1"/>
+          <w:shd w:val="clear" w:color="auto" w:fill="EFF0F1"/>
+        </w:rPr>
+      </w:pPr>
+      <w:proofErr w:type="gramStart"/>
+      <w:r>
+        <w:rPr>
+          <w:rFonts w:ascii="Consolas" w:eastAsia="Times New Roman" w:hAnsi="Consolas" w:cs="Courier New"/>
+          <w:color w:val="303336"/>
+          <w:sz w:val="20"/>
+          <w:szCs w:val="20"/>
+          <w:bdr w:val="none" w:sz="0" w:space="0" w:color="auto" w:frame="1"/>
+          <w:shd w:val="clear" w:color="auto" w:fill="EFF0F1"/>
+        </w:rPr>
+        <w:t>html</w:t>
+      </w:r>
+      <w:proofErr w:type="gramEnd"/>
+      <w:r>
+        <w:rPr>
+          <w:rFonts w:ascii="Consolas" w:eastAsia="Times New Roman" w:hAnsi="Consolas" w:cs="Courier New"/>
+          <w:color w:val="303336"/>
+          <w:sz w:val="20"/>
+          <w:szCs w:val="20"/>
+          <w:bdr w:val="none" w:sz="0" w:space="0" w:color="auto" w:frame="1"/>
+          <w:shd w:val="clear" w:color="auto" w:fill="EFF0F1"/>
+        </w:rPr>
+        <w:t xml:space="preserve"> *</w:t>
+      </w:r>
+    </w:p>
+    <w:p>
+      <w:pPr>
+        <w:shd w:val="clear" w:color="auto" w:fill="EFF0F1"/>
+        <w:tabs>
+          <w:tab w:val="left" w:pos="916"/>
+          <w:tab w:val="left" w:pos="1832"/>
+          <w:tab w:val="left" w:pos="2748"/>
+          <w:tab w:val="left" w:pos="3664"/>
+          <w:tab w:val="left" w:pos="4580"/>
+          <w:tab w:val="left" w:pos="5496"/>
+          <w:tab w:val="left" w:pos="6412"/>
+          <w:tab w:val="left" w:pos="7328"/>
+          <w:tab w:val="left" w:pos="8244"/>
+          <w:tab w:val="left" w:pos="9160"/>
+          <w:tab w:val="left" w:pos="10076"/>
+          <w:tab w:val="left" w:pos="10992"/>
+          <w:tab w:val="left" w:pos="11908"/>
+          <w:tab w:val="left" w:pos="12824"/>
+          <w:tab w:val="left" w:pos="13740"/>
+          <w:tab w:val="left" w:pos="14656"/>
+        </w:tabs>
+        <w:spacing w:after="0" w:line="240" w:lineRule="auto"/>
+        <w:rPr>
+          <w:rFonts w:ascii="Consolas" w:eastAsia="Times New Roman" w:hAnsi="Consolas" w:cs="Courier New"/>
+          <w:color w:val="303336"/>
+          <w:sz w:val="20"/>
+          <w:szCs w:val="20"/>
+          <w:bdr w:val="none" w:sz="0" w:space="0" w:color="auto" w:frame="1"/>
+          <w:shd w:val="clear" w:color="auto" w:fill="EFF0F1"/>
+        </w:rPr>
+      </w:pPr>
+      <w:r>
+        <w:rPr>
+          <w:rFonts w:ascii="Consolas" w:eastAsia="Times New Roman" w:hAnsi="Consolas" w:cs="Courier New"/>
+          <w:color w:val="303336"/>
+          <w:sz w:val="20"/>
+          <w:szCs w:val="20"/>
+          <w:bdr w:val="none" w:sz="0" w:space="0" w:color="auto" w:frame="1"/>
+          <w:shd w:val="clear" w:color="auto" w:fill="EFF0F1"/>
+        </w:rPr>
+        <w:t>{</w:t>
+      </w:r>
+    </w:p>
+    <w:p>
+      <w:pPr>
+        <w:shd w:val="clear" w:color="auto" w:fill="EFF0F1"/>
+        <w:tabs>
+          <w:tab w:val="left" w:pos="916"/>
+          <w:tab w:val="left" w:pos="1832"/>
+          <w:tab w:val="left" w:pos="2748"/>
+          <w:tab w:val="left" w:pos="3664"/>
+          <w:tab w:val="left" w:pos="4580"/>
+          <w:tab w:val="left" w:pos="5496"/>
+          <w:tab w:val="left" w:pos="6412"/>
+          <w:tab w:val="left" w:pos="7328"/>
+          <w:tab w:val="left" w:pos="8244"/>
+          <w:tab w:val="left" w:pos="9160"/>
+          <w:tab w:val="left" w:pos="10076"/>
+          <w:tab w:val="left" w:pos="10992"/>
+          <w:tab w:val="left" w:pos="11908"/>
+          <w:tab w:val="left" w:pos="12824"/>
+          <w:tab w:val="left" w:pos="13740"/>
+          <w:tab w:val="left" w:pos="14656"/>
+        </w:tabs>
+        <w:spacing w:after="0" w:line="240" w:lineRule="auto"/>
+        <w:rPr>
+          <w:rFonts w:ascii="Consolas" w:eastAsia="Times New Roman" w:hAnsi="Consolas" w:cs="Courier New"/>
+          <w:color w:val="303336"/>
+          <w:sz w:val="20"/>
+          <w:szCs w:val="20"/>
+          <w:bdr w:val="none" w:sz="0" w:space="0" w:color="auto" w:frame="1"/>
+          <w:shd w:val="clear" w:color="auto" w:fill="EFF0F1"/>
+        </w:rPr>
+      </w:pPr>
+      <w:r>
+        <w:rPr>
+          <w:rFonts w:ascii="Consolas" w:eastAsia="Times New Roman" w:hAnsi="Consolas" w:cs="Courier New"/>
+          <w:color w:val="303336"/>
+          <w:sz w:val="20"/>
+          <w:szCs w:val="20"/>
+          <w:bdr w:val="none" w:sz="0" w:space="0" w:color="auto" w:frame="1"/>
+          <w:shd w:val="clear" w:color="auto" w:fill="EFF0F1"/>
+        </w:rPr>
+        <w:t xml:space="preserve">   </w:t>
+      </w:r>
+      <w:proofErr w:type="gramStart"/>
+      <w:r>
+        <w:rPr>
+          <w:rFonts w:ascii="Consolas" w:eastAsia="Times New Roman" w:hAnsi="Consolas" w:cs="Courier New"/>
+          <w:color w:val="303336"/>
+          <w:sz w:val="20"/>
+          <w:szCs w:val="20"/>
+          <w:bdr w:val="none" w:sz="0" w:space="0" w:color="auto" w:frame="1"/>
+          <w:shd w:val="clear" w:color="auto" w:fill="EFF0F1"/>
+        </w:rPr>
+        <w:t>font-size</w:t>
+      </w:r>
+      <w:proofErr w:type="gramEnd"/>
+      <w:r>
+        <w:rPr>
+          <w:rFonts w:ascii="Consolas" w:eastAsia="Times New Roman" w:hAnsi="Consolas" w:cs="Courier New"/>
+          <w:color w:val="303336"/>
+          <w:sz w:val="20"/>
+          <w:szCs w:val="20"/>
+          <w:bdr w:val="none" w:sz="0" w:space="0" w:color="auto" w:frame="1"/>
+          <w:shd w:val="clear" w:color="auto" w:fill="EFF0F1"/>
+        </w:rPr>
+        <w:t xml:space="preserve">: </w:t>
+      </w:r>
+      <w:r>
+        <w:rPr>
+          <w:rFonts w:ascii="Consolas" w:eastAsia="Times New Roman" w:hAnsi="Consolas" w:cs="Courier New"/>
+          <w:color w:val="7D2727"/>
+          <w:sz w:val="20"/>
+          <w:szCs w:val="20"/>
+          <w:bdr w:val="none" w:sz="0" w:space="0" w:color="auto" w:frame="1"/>
+          <w:shd w:val="clear" w:color="auto" w:fill="EFF0F1"/>
+        </w:rPr>
+        <w:t>1em</w:t>
+      </w:r>
+      <w:r>
+        <w:rPr>
+          <w:rFonts w:ascii="Consolas" w:eastAsia="Times New Roman" w:hAnsi="Consolas" w:cs="Courier New"/>
+          <w:color w:val="303336"/>
+          <w:sz w:val="20"/>
+          <w:szCs w:val="20"/>
+          <w:bdr w:val="none" w:sz="0" w:space="0" w:color="auto" w:frame="1"/>
+          <w:shd w:val="clear" w:color="auto" w:fill="EFF0F1"/>
+        </w:rPr>
+        <w:t xml:space="preserve"> !important;</w:t>
+      </w:r>
+    </w:p>
+    <w:p>
+      <w:pPr>
+        <w:shd w:val="clear" w:color="auto" w:fill="EFF0F1"/>
+        <w:tabs>
+          <w:tab w:val="left" w:pos="916"/>
+          <w:tab w:val="left" w:pos="1832"/>
+          <w:tab w:val="left" w:pos="2748"/>
+          <w:tab w:val="left" w:pos="3664"/>
+          <w:tab w:val="left" w:pos="4580"/>
+          <w:tab w:val="left" w:pos="5496"/>
+          <w:tab w:val="left" w:pos="6412"/>
+          <w:tab w:val="left" w:pos="7328"/>
+          <w:tab w:val="left" w:pos="8244"/>
+          <w:tab w:val="left" w:pos="9160"/>
+          <w:tab w:val="left" w:pos="10076"/>
+          <w:tab w:val="left" w:pos="10992"/>
+          <w:tab w:val="left" w:pos="11908"/>
+          <w:tab w:val="left" w:pos="12824"/>
+          <w:tab w:val="left" w:pos="13740"/>
+          <w:tab w:val="left" w:pos="14656"/>
+        </w:tabs>
+        <w:spacing w:after="0" w:line="240" w:lineRule="auto"/>
+        <w:rPr>
+          <w:rFonts w:ascii="Consolas" w:eastAsia="Times New Roman" w:hAnsi="Consolas" w:cs="Courier New"/>
+          <w:color w:val="303336"/>
+          <w:sz w:val="20"/>
+          <w:szCs w:val="20"/>
+          <w:bdr w:val="none" w:sz="0" w:space="0" w:color="auto" w:frame="1"/>
+          <w:shd w:val="clear" w:color="auto" w:fill="EFF0F1"/>
+        </w:rPr>
+      </w:pPr>
+      <w:r>
+        <w:rPr>
+          <w:rFonts w:ascii="Consolas" w:eastAsia="Times New Roman" w:hAnsi="Consolas" w:cs="Courier New"/>
+          <w:color w:val="303336"/>
+          <w:sz w:val="20"/>
+          <w:szCs w:val="20"/>
+          <w:bdr w:val="none" w:sz="0" w:space="0" w:color="auto" w:frame="1"/>
+          <w:shd w:val="clear" w:color="auto" w:fill="EFF0F1"/>
+        </w:rPr>
+        <w:t xml:space="preserve">   </w:t>
+      </w:r>
+      <w:proofErr w:type="gramStart"/>
+      <w:r>
+        <w:rPr>
+          <w:rFonts w:ascii="Consolas" w:eastAsia="Times New Roman" w:hAnsi="Consolas" w:cs="Courier New"/>
+          <w:color w:val="303336"/>
+          <w:sz w:val="20"/>
+          <w:szCs w:val="20"/>
+          <w:bdr w:val="none" w:sz="0" w:space="0" w:color="auto" w:frame="1"/>
+          <w:shd w:val="clear" w:color="auto" w:fill="EFF0F1"/>
+        </w:rPr>
+        <w:t>color</w:t>
+      </w:r>
+      <w:proofErr w:type="gramEnd"/>
+      <w:r>
+        <w:rPr>
+          <w:rFonts w:ascii="Consolas" w:eastAsia="Times New Roman" w:hAnsi="Consolas" w:cs="Courier New"/>
+          <w:color w:val="303336"/>
+          <w:sz w:val="20"/>
+          <w:szCs w:val="20"/>
+          <w:bdr w:val="none" w:sz="0" w:space="0" w:color="auto" w:frame="1"/>
+          <w:shd w:val="clear" w:color="auto" w:fill="EFF0F1"/>
+        </w:rPr>
+        <w:t xml:space="preserve">: </w:t>
+      </w:r>
+      <w:r>
+        <w:rPr>
+          <w:rFonts w:ascii="Consolas" w:eastAsia="Times New Roman" w:hAnsi="Consolas" w:cs="Courier New"/>
+          <w:color w:val="858C93"/>
+          <w:sz w:val="20"/>
+          <w:szCs w:val="20"/>
+          <w:bdr w:val="none" w:sz="0" w:space="0" w:color="auto" w:frame="1"/>
+          <w:shd w:val="clear" w:color="auto" w:fill="EFF0F1"/>
+        </w:rPr>
+        <w:t>#000 !important;</w:t>
+      </w:r>
+    </w:p>
+    <w:p>
+      <w:pPr>
+        <w:shd w:val="clear" w:color="auto" w:fill="EFF0F1"/>
+        <w:tabs>
+          <w:tab w:val="left" w:pos="916"/>
+          <w:tab w:val="left" w:pos="1832"/>
+          <w:tab w:val="left" w:pos="2748"/>
+          <w:tab w:val="left" w:pos="3664"/>
+          <w:tab w:val="left" w:pos="4580"/>
+          <w:tab w:val="left" w:pos="5496"/>
+          <w:tab w:val="left" w:pos="6412"/>
+          <w:tab w:val="left" w:pos="7328"/>
+          <w:tab w:val="left" w:pos="8244"/>
+          <w:tab w:val="left" w:pos="9160"/>
+          <w:tab w:val="left" w:pos="10076"/>
+          <w:tab w:val="left" w:pos="10992"/>
+          <w:tab w:val="left" w:pos="11908"/>
+          <w:tab w:val="left" w:pos="12824"/>
+          <w:tab w:val="left" w:pos="13740"/>
+          <w:tab w:val="left" w:pos="14656"/>
+        </w:tabs>
+        <w:spacing w:after="0" w:line="240" w:lineRule="auto"/>
+        <w:rPr>
+          <w:rFonts w:ascii="Consolas" w:eastAsia="Times New Roman" w:hAnsi="Consolas" w:cs="Courier New"/>
+          <w:color w:val="303336"/>
+          <w:sz w:val="20"/>
+          <w:szCs w:val="20"/>
+          <w:bdr w:val="none" w:sz="0" w:space="0" w:color="auto" w:frame="1"/>
+          <w:shd w:val="clear" w:color="auto" w:fill="EFF0F1"/>
+        </w:rPr>
+      </w:pPr>
+      <w:r>
+        <w:rPr>
+          <w:rFonts w:ascii="Consolas" w:eastAsia="Times New Roman" w:hAnsi="Consolas" w:cs="Courier New"/>
+          <w:color w:val="303336"/>
+          <w:sz w:val="20"/>
+          <w:szCs w:val="20"/>
+          <w:bdr w:val="none" w:sz="0" w:space="0" w:color="auto" w:frame="1"/>
+          <w:shd w:val="clear" w:color="auto" w:fill="EFF0F1"/>
+        </w:rPr>
+        <w:t xml:space="preserve">   </w:t>
+      </w:r>
+      <w:proofErr w:type="gramStart"/>
+      <w:r>
+        <w:rPr>
+          <w:rFonts w:ascii="Consolas" w:eastAsia="Times New Roman" w:hAnsi="Consolas" w:cs="Courier New"/>
+          <w:color w:val="303336"/>
+          <w:sz w:val="20"/>
+          <w:szCs w:val="20"/>
+          <w:bdr w:val="none" w:sz="0" w:space="0" w:color="auto" w:frame="1"/>
+          <w:shd w:val="clear" w:color="auto" w:fill="EFF0F1"/>
+        </w:rPr>
+        <w:t>font-family</w:t>
+      </w:r>
+      <w:proofErr w:type="gramEnd"/>
+      <w:r>
+        <w:rPr>
+          <w:rFonts w:ascii="Consolas" w:eastAsia="Times New Roman" w:hAnsi="Consolas" w:cs="Courier New"/>
+          <w:color w:val="303336"/>
+          <w:sz w:val="20"/>
+          <w:szCs w:val="20"/>
+          <w:bdr w:val="none" w:sz="0" w:space="0" w:color="auto" w:frame="1"/>
+          <w:shd w:val="clear" w:color="auto" w:fill="EFF0F1"/>
+        </w:rPr>
+        <w:t xml:space="preserve">: </w:t>
+      </w:r>
+      <w:r>
+        <w:rPr>
+          <w:rFonts w:ascii="Consolas" w:eastAsia="Times New Roman" w:hAnsi="Consolas" w:cs="Courier New"/>
+          <w:color w:val="2B91AF"/>
+          <w:sz w:val="20"/>
+          <w:szCs w:val="20"/>
+          <w:bdr w:val="none" w:sz="0" w:space="0" w:color="auto" w:frame="1"/>
+          <w:shd w:val="clear" w:color="auto" w:fill="EFF0F1"/>
+        </w:rPr>
+        <w:t>Arial</w:t>
+      </w:r>
+      <w:r>
+        <w:rPr>
+          <w:rFonts w:ascii="Consolas" w:eastAsia="Times New Roman" w:hAnsi="Consolas" w:cs="Courier New"/>
+          <w:color w:val="303336"/>
+          <w:sz w:val="20"/>
+          <w:szCs w:val="20"/>
+          <w:bdr w:val="none" w:sz="0" w:space="0" w:color="auto" w:frame="1"/>
+          <w:shd w:val="clear" w:color="auto" w:fill="EFF0F1"/>
+        </w:rPr>
+        <w:t xml:space="preserve"> !important;</w:t>
+      </w:r>
+    </w:p>
+    <w:p>
+      <w:pPr>
+        <w:shd w:val="clear" w:color="auto" w:fill="EFF0F1"/>
+        <w:tabs>
+          <w:tab w:val="left" w:pos="916"/>
+          <w:tab w:val="left" w:pos="1832"/>
+          <w:tab w:val="left" w:pos="2748"/>
+          <w:tab w:val="left" w:pos="3664"/>
+          <w:tab w:val="left" w:pos="4580"/>
+          <w:tab w:val="left" w:pos="5496"/>
+          <w:tab w:val="left" w:pos="6412"/>
+          <w:tab w:val="left" w:pos="7328"/>
+          <w:tab w:val="left" w:pos="8244"/>
+          <w:tab w:val="left" w:pos="9160"/>
+          <w:tab w:val="left" w:pos="10076"/>
+          <w:tab w:val="left" w:pos="10992"/>
+          <w:tab w:val="left" w:pos="11908"/>
+          <w:tab w:val="left" w:pos="12824"/>
+          <w:tab w:val="left" w:pos="13740"/>
+          <w:tab w:val="left" w:pos="14656"/>
+        </w:tabs>
+        <w:spacing w:after="0" w:line="240" w:lineRule="auto"/>
+        <w:rPr>
+          <w:rFonts w:ascii="Consolas" w:eastAsia="Times New Roman" w:hAnsi="Consolas" w:cs="Courier New"/>
+          <w:color w:val="393318"/>
+          <w:sz w:val="20"/>
+          <w:szCs w:val="20"/>
+        </w:rPr>
+      </w:pPr>
+      <w:r>
+        <w:rPr>
+          <w:rFonts w:ascii="Consolas" w:eastAsia="Times New Roman" w:hAnsi="Consolas" w:cs="Courier New"/>
+          <w:color w:val="303336"/>
+          <w:sz w:val="20"/>
+          <w:szCs w:val="20"/>
+          <w:bdr w:val="none" w:sz="0" w:space="0" w:color="auto" w:frame="1"/>
+          <w:shd w:val="clear" w:color="auto" w:fill="EFF0F1"/>
+        </w:rPr>
+        <w:t>}</w:t>
+      </w:r>
+    </w:p>
+    <w:p>
+      <w:pPr>
+        <w:shd w:val="clear" w:color="auto" w:fill="FFFFFF"/>
+        <w:spacing w:after="0" w:line="240" w:lineRule="auto"/>
+        <w:rPr>
+          <w:rFonts w:ascii="Arial" w:eastAsia="Times New Roman" w:hAnsi="Arial" w:cs="Arial"/>
+          <w:color w:val="242729"/>
+          <w:sz w:val="23"/>
+          <w:szCs w:val="23"/>
+        </w:rPr>
+      </w:pPr>
+      <w:r>
+        <w:rPr>
+          <w:rFonts w:ascii="Arial" w:eastAsia="Times New Roman" w:hAnsi="Arial" w:cs="Arial"/>
+          <w:color w:val="242729"/>
+          <w:sz w:val="23"/>
+          <w:szCs w:val="23"/>
+        </w:rPr>
+        <w:t>The asterisk matches everything (you could probably get away without the </w:t>
+      </w:r>
+      <w:r>
+        <w:rPr>
+          <w:rFonts w:ascii="Consolas" w:eastAsia="Times New Roman" w:hAnsi="Consolas" w:cs="Courier New"/>
+          <w:color w:val="242729"/>
+          <w:sz w:val="20"/>
+          <w:szCs w:val="20"/>
+          <w:bdr w:val="none" w:sz="0" w:space="0" w:color="auto" w:frame="1"/>
+          <w:shd w:val="clear" w:color="auto" w:fill="EFF0F1"/>
+        </w:rPr>
+        <w:t>html</w:t>
+      </w:r>
+      <w:r>
+        <w:rPr>
+          <w:rFonts w:ascii="Arial" w:eastAsia="Times New Roman" w:hAnsi="Arial" w:cs="Arial"/>
+          <w:color w:val="242729"/>
+          <w:sz w:val="23"/>
+          <w:szCs w:val="23"/>
+        </w:rPr>
+        <w:t> too).</w:t>
+      </w:r>
+    </w:p>
+    <w:p>
+      <w:pPr>
+        <w:shd w:val="clear" w:color="auto" w:fill="FFFFFF"/>
+        <w:spacing w:after="0" w:line="240" w:lineRule="auto"/>
+        <w:rPr>
+          <w:rFonts w:ascii="Arial" w:eastAsia="Times New Roman" w:hAnsi="Arial" w:cs="Arial"/>
+          <w:color w:val="242729"/>
+          <w:sz w:val="23"/>
+          <w:szCs w:val="23"/>
+        </w:rPr>
+      </w:pPr>
+      <w:proofErr w:type="gramStart"/>
+      <w:r>
+        <w:rPr>
+          <w:rFonts w:ascii="Arial" w:eastAsia="Times New Roman" w:hAnsi="Arial" w:cs="Arial"/>
+          <w:color w:val="242729"/>
+          <w:sz w:val="23"/>
+          <w:szCs w:val="23"/>
+        </w:rPr>
+        <w:t>The </w:t>
+      </w:r>
+      <w:r>
+        <w:rPr>
+          <w:rFonts w:ascii="Consolas" w:eastAsia="Times New Roman" w:hAnsi="Consolas" w:cs="Courier New"/>
+          <w:color w:val="242729"/>
+          <w:sz w:val="20"/>
+          <w:szCs w:val="20"/>
+          <w:bdr w:val="none" w:sz="0" w:space="0" w:color="auto" w:frame="1"/>
+          <w:shd w:val="clear" w:color="auto" w:fill="EFF0F1"/>
+        </w:rPr>
+        <w:t>!</w:t>
+      </w:r>
+      <w:proofErr w:type="gramEnd"/>
+      <w:r>
+        <w:rPr>
+          <w:rFonts w:ascii="Consolas" w:eastAsia="Times New Roman" w:hAnsi="Consolas" w:cs="Courier New"/>
+          <w:color w:val="242729"/>
+          <w:sz w:val="20"/>
+          <w:szCs w:val="20"/>
+          <w:bdr w:val="none" w:sz="0" w:space="0" w:color="auto" w:frame="1"/>
+          <w:shd w:val="clear" w:color="auto" w:fill="EFF0F1"/>
+        </w:rPr>
+        <w:t>important</w:t>
+      </w:r>
+      <w:r>
+        <w:rPr>
+          <w:rFonts w:ascii="Arial" w:eastAsia="Times New Roman" w:hAnsi="Arial" w:cs="Arial"/>
+          <w:color w:val="242729"/>
+          <w:sz w:val="23"/>
+          <w:szCs w:val="23"/>
+        </w:rPr>
+        <w:t> ensures that </w:t>
+      </w:r>
+      <w:r>
+        <w:rPr>
+          <w:rFonts w:ascii="Arial" w:eastAsia="Times New Roman" w:hAnsi="Arial" w:cs="Arial"/>
+          <w:b/>
+          <w:bCs/>
+          <w:color w:val="242729"/>
+          <w:sz w:val="23"/>
+          <w:szCs w:val="23"/>
+          <w:bdr w:val="none" w:sz="0" w:space="0" w:color="auto" w:frame="1"/>
+        </w:rPr>
+        <w:t>nothing can override what you've set in this style</w:t>
+      </w:r>
+      <w:r>
+        <w:rPr>
+          <w:rFonts w:ascii="Arial" w:eastAsia="Times New Roman" w:hAnsi="Arial" w:cs="Arial"/>
+          <w:color w:val="242729"/>
+          <w:sz w:val="23"/>
+          <w:szCs w:val="23"/>
+        </w:rPr>
+        <w:t> (unless it is also important). (</w:t>
+      </w:r>
+      <w:proofErr w:type="gramStart"/>
+      <w:r>
+        <w:rPr>
+          <w:rFonts w:ascii="Arial" w:eastAsia="Times New Roman" w:hAnsi="Arial" w:cs="Arial"/>
+          <w:color w:val="242729"/>
+          <w:sz w:val="23"/>
+          <w:szCs w:val="23"/>
+        </w:rPr>
+        <w:t>this</w:t>
+      </w:r>
+      <w:proofErr w:type="gramEnd"/>
+      <w:r>
+        <w:rPr>
+          <w:rFonts w:ascii="Arial" w:eastAsia="Times New Roman" w:hAnsi="Arial" w:cs="Arial"/>
+          <w:color w:val="242729"/>
+          <w:sz w:val="23"/>
+          <w:szCs w:val="23"/>
+        </w:rPr>
+        <w:t xml:space="preserve"> is to help with your requirement that it should "ignore inner formatting of text" - which I took to mean that other styles could not overwrite these)</w:t>
       </w:r>
     </w:p>
     <w:p>
@@ -2260,6 +3408,11 @@
       <w:u w:val="single"/>
     </w:rPr>
   </w:style>
+  <w:style w:type="character" w:customStyle="1" w:styleId="typ">
+    <w:name w:val="typ"/>
+    <w:basedOn w:val="DefaultParagraphFont"/>
+    <w:rsid w:val="0014503B"/>
+  </w:style>
 </w:styles>
 </file>
 

</xml_diff>